<commit_message>
TP3 finalizado com PDF
</commit_message>
<xml_diff>
--- a/TP3/documentos/samuel_hermany_DR3_TP3.docx
+++ b/TP3/documentos/samuel_hermany_DR3_TP3.docx
@@ -4425,13 +4425,23 @@
                                   </w:rPr>
                                   <w:t xml:space="preserve">Bernardo </w:t>
                                 </w:r>
+                                <w:proofErr w:type="spellStart"/>
                                 <w:r>
                                   <w:rPr>
                                     <w:rFonts w:ascii="Arial" w:hAnsi="Arial" w:cs="Arial"/>
                                     <w:sz w:val="20"/>
                                     <w:szCs w:val="20"/>
                                   </w:rPr>
-                                  <w:t xml:space="preserve">Petry </w:t>
+                                  <w:t>Petry</w:t>
+                                </w:r>
+                                <w:proofErr w:type="spellEnd"/>
+                                <w:r>
+                                  <w:rPr>
+                                    <w:rFonts w:ascii="Arial" w:hAnsi="Arial" w:cs="Arial"/>
+                                    <w:sz w:val="20"/>
+                                    <w:szCs w:val="20"/>
+                                  </w:rPr>
+                                  <w:t xml:space="preserve"> </w:t>
                                 </w:r>
                                 <w:r>
                                   <w:rPr>
@@ -4504,13 +4514,23 @@
                             </w:rPr>
                             <w:t xml:space="preserve">Bernardo </w:t>
                           </w:r>
+                          <w:proofErr w:type="spellStart"/>
                           <w:r>
                             <w:rPr>
                               <w:rFonts w:ascii="Arial" w:hAnsi="Arial" w:cs="Arial"/>
                               <w:sz w:val="20"/>
                               <w:szCs w:val="20"/>
                             </w:rPr>
-                            <w:t xml:space="preserve">Petry </w:t>
+                            <w:t>Petry</w:t>
+                          </w:r>
+                          <w:proofErr w:type="spellEnd"/>
+                          <w:r>
+                            <w:rPr>
+                              <w:rFonts w:ascii="Arial" w:hAnsi="Arial" w:cs="Arial"/>
+                              <w:sz w:val="20"/>
+                              <w:szCs w:val="20"/>
+                            </w:rPr>
+                            <w:t xml:space="preserve"> </w:t>
                           </w:r>
                           <w:r>
                             <w:rPr>
@@ -4549,19 +4569,15 @@
         <w:t>Link GitHub</w:t>
       </w:r>
     </w:p>
-    <w:p/>
     <w:p>
-      <w:pPr>
-        <w:pStyle w:val="Ttulo1"/>
-        <w:numPr>
-          <w:ilvl w:val="0"/>
-          <w:numId w:val="7"/>
-        </w:numPr>
-        <w:ind w:left="450"/>
-      </w:pPr>
-      <w:r>
-        <w:t>Exercício</w:t>
-      </w:r>
+      <w:hyperlink r:id="rId7" w:history="1">
+        <w:r>
+          <w:rPr>
+            <w:rStyle w:val="Hyperlink"/>
+          </w:rPr>
+          <w:t>https://github.com/faculdade-infnet/IV-2-Java/tree/main/TP3</w:t>
+        </w:r>
+      </w:hyperlink>
     </w:p>
     <w:sectPr>
       <w:pgSz w:w="11906" w:h="16838"/>

</xml_diff>